<commit_message>
Final additions/changes to the K-medoids code adn Rmarkdown report
</commit_message>
<xml_diff>
--- a/Customer Segmentation for a retail supermarket/Report.docx
+++ b/Customer Segmentation for a retail supermarket/Report.docx
@@ -3082,46 +3082,8 @@
       <w:pPr>
         <w:jc w:val="both"/>
       </w:pPr>
-      <w:r>
-        <w:rPr>
-          <w:noProof/>
-        </w:rPr>
-        <w:drawing>
-          <wp:inline distT="0" distB="0" distL="0" distR="0" wp14:anchorId="262E4EEA" wp14:editId="599629EB">
-            <wp:extent cx="6294665" cy="2743438"/>
-            <wp:effectExtent l="0" t="0" r="0" b="0"/>
-            <wp:docPr id="19" name="Picture 19"/>
-            <wp:cNvGraphicFramePr>
-              <a:graphicFrameLocks xmlns:a="http://schemas.openxmlformats.org/drawingml/2006/main" noChangeAspect="1"/>
-            </wp:cNvGraphicFramePr>
-            <a:graphic xmlns:a="http://schemas.openxmlformats.org/drawingml/2006/main">
-              <a:graphicData uri="http://schemas.openxmlformats.org/drawingml/2006/picture">
-                <pic:pic xmlns:pic="http://schemas.openxmlformats.org/drawingml/2006/picture">
-                  <pic:nvPicPr>
-                    <pic:cNvPr id="1" name=""/>
-                    <pic:cNvPicPr/>
-                  </pic:nvPicPr>
-                  <pic:blipFill>
-                    <a:blip r:embed="rId12"/>
-                    <a:stretch>
-                      <a:fillRect/>
-                    </a:stretch>
-                  </pic:blipFill>
-                  <pic:spPr>
-                    <a:xfrm>
-                      <a:off x="0" y="0"/>
-                      <a:ext cx="6294665" cy="2743438"/>
-                    </a:xfrm>
-                    <a:prstGeom prst="rect">
-                      <a:avLst/>
-                    </a:prstGeom>
-                  </pic:spPr>
-                </pic:pic>
-              </a:graphicData>
-            </a:graphic>
-          </wp:inline>
-        </w:drawing>
-      </w:r>
+      <w:bookmarkStart w:id="0" w:name="_GoBack"/>
+      <w:bookmarkEnd w:id="0"/>
     </w:p>
     <w:p>
       <w:pPr>
@@ -3135,50 +3097,9 @@
       <w:pPr>
         <w:jc w:val="center"/>
       </w:pPr>
-      <w:r>
-        <w:rPr>
-          <w:noProof/>
-        </w:rPr>
-        <w:drawing>
-          <wp:inline distT="0" distB="0" distL="0" distR="0" wp14:anchorId="7166F900" wp14:editId="30EDBBDA">
-            <wp:extent cx="5652655" cy="2463627"/>
-            <wp:effectExtent l="0" t="0" r="5715" b="0"/>
-            <wp:docPr id="20" name="Picture 20"/>
-            <wp:cNvGraphicFramePr>
-              <a:graphicFrameLocks xmlns:a="http://schemas.openxmlformats.org/drawingml/2006/main" noChangeAspect="1"/>
-            </wp:cNvGraphicFramePr>
-            <a:graphic xmlns:a="http://schemas.openxmlformats.org/drawingml/2006/main">
-              <a:graphicData uri="http://schemas.openxmlformats.org/drawingml/2006/picture">
-                <pic:pic xmlns:pic="http://schemas.openxmlformats.org/drawingml/2006/picture">
-                  <pic:nvPicPr>
-                    <pic:cNvPr id="1" name=""/>
-                    <pic:cNvPicPr/>
-                  </pic:nvPicPr>
-                  <pic:blipFill>
-                    <a:blip r:embed="rId13"/>
-                    <a:stretch>
-                      <a:fillRect/>
-                    </a:stretch>
-                  </pic:blipFill>
-                  <pic:spPr>
-                    <a:xfrm>
-                      <a:off x="0" y="0"/>
-                      <a:ext cx="5668421" cy="2470498"/>
-                    </a:xfrm>
-                    <a:prstGeom prst="rect">
-                      <a:avLst/>
-                    </a:prstGeom>
-                  </pic:spPr>
-                </pic:pic>
-              </a:graphicData>
-            </a:graphic>
-          </wp:inline>
-        </w:drawing>
-      </w:r>
-    </w:p>
-    <w:p>
-      <w:r>
-        <w:lastRenderedPageBreak/>
+    </w:p>
+    <w:p>
+      <w:r>
         <w:t xml:space="preserve">Analysis was finally completed by building a </w:t>
       </w:r>
       <w:r>
@@ -3188,17 +3109,7 @@
         <w:t xml:space="preserve"> model predicting the FAMILY_VALUE</w:t>
       </w:r>
       <w:r>
-        <w:t xml:space="preserve">. We fit the Linear, Random Forest, XGBoost and Neural Network to our data. </w:t>
-      </w:r>
-      <w:bookmarkStart w:id="0" w:name="_GoBack"/>
-      <w:r>
-        <w:t>Our response variable is continuous (</w:t>
-      </w:r>
-      <w:r>
-        <w:t>FAMILY_VALUE</w:t>
-      </w:r>
-      <w:r>
-        <w:t xml:space="preserve">) while all our predictors are </w:t>
+        <w:t xml:space="preserve">. We fit the Linear, Random Forest, XGBoost and Neural Network to our data. Our response variable is continuous (FAMILY_VALUE) while all our predictors are </w:t>
       </w:r>
       <w:r>
         <w:t xml:space="preserve">8 </w:t>
@@ -3218,7 +3129,6 @@
       <w:r>
         <w:t xml:space="preserve">. </w:t>
       </w:r>
-      <w:bookmarkEnd w:id="0"/>
       <w:r>
         <w:t xml:space="preserve">More details on the code can be found in this </w:t>
       </w:r>
@@ -3242,344 +3152,61 @@
       <w:pPr>
         <w:jc w:val="both"/>
       </w:pPr>
-      <w:r>
-        <w:rPr>
-          <w:noProof/>
-        </w:rPr>
-        <w:drawing>
-          <wp:inline distT="0" distB="0" distL="0" distR="0" wp14:anchorId="5883A5B2" wp14:editId="26285A06">
-            <wp:extent cx="6400800" cy="4486910"/>
-            <wp:effectExtent l="0" t="0" r="0" b="8890"/>
-            <wp:docPr id="13" name="Picture 13"/>
-            <wp:cNvGraphicFramePr>
-              <a:graphicFrameLocks xmlns:a="http://schemas.openxmlformats.org/drawingml/2006/main" noChangeAspect="1"/>
-            </wp:cNvGraphicFramePr>
-            <a:graphic xmlns:a="http://schemas.openxmlformats.org/drawingml/2006/main">
-              <a:graphicData uri="http://schemas.openxmlformats.org/drawingml/2006/picture">
-                <pic:pic xmlns:pic="http://schemas.openxmlformats.org/drawingml/2006/picture">
-                  <pic:nvPicPr>
-                    <pic:cNvPr id="1" name=""/>
-                    <pic:cNvPicPr/>
-                  </pic:nvPicPr>
-                  <pic:blipFill>
-                    <a:blip r:embed="rId14"/>
-                    <a:stretch>
-                      <a:fillRect/>
-                    </a:stretch>
-                  </pic:blipFill>
-                  <pic:spPr>
-                    <a:xfrm>
-                      <a:off x="0" y="0"/>
-                      <a:ext cx="6400800" cy="4486910"/>
-                    </a:xfrm>
-                    <a:prstGeom prst="rect">
-                      <a:avLst/>
-                    </a:prstGeom>
-                  </pic:spPr>
-                </pic:pic>
-              </a:graphicData>
-            </a:graphic>
-          </wp:inline>
-        </w:drawing>
-      </w:r>
-    </w:p>
-    <w:p>
-      <w:pPr>
-        <w:jc w:val="both"/>
-      </w:pPr>
-      <w:r>
-        <w:rPr>
-          <w:noProof/>
-        </w:rPr>
-        <w:lastRenderedPageBreak/>
-        <w:drawing>
-          <wp:inline distT="0" distB="0" distL="0" distR="0" wp14:anchorId="558DB555" wp14:editId="38725C84">
-            <wp:extent cx="6294665" cy="2743438"/>
-            <wp:effectExtent l="0" t="0" r="0" b="0"/>
-            <wp:docPr id="14" name="Picture 14"/>
-            <wp:cNvGraphicFramePr>
-              <a:graphicFrameLocks xmlns:a="http://schemas.openxmlformats.org/drawingml/2006/main" noChangeAspect="1"/>
-            </wp:cNvGraphicFramePr>
-            <a:graphic xmlns:a="http://schemas.openxmlformats.org/drawingml/2006/main">
-              <a:graphicData uri="http://schemas.openxmlformats.org/drawingml/2006/picture">
-                <pic:pic xmlns:pic="http://schemas.openxmlformats.org/drawingml/2006/picture">
-                  <pic:nvPicPr>
-                    <pic:cNvPr id="1" name=""/>
-                    <pic:cNvPicPr/>
-                  </pic:nvPicPr>
-                  <pic:blipFill>
-                    <a:blip r:embed="rId15"/>
-                    <a:stretch>
-                      <a:fillRect/>
-                    </a:stretch>
-                  </pic:blipFill>
-                  <pic:spPr>
-                    <a:xfrm>
-                      <a:off x="0" y="0"/>
-                      <a:ext cx="6294665" cy="2743438"/>
-                    </a:xfrm>
-                    <a:prstGeom prst="rect">
-                      <a:avLst/>
-                    </a:prstGeom>
-                  </pic:spPr>
-                </pic:pic>
-              </a:graphicData>
-            </a:graphic>
-          </wp:inline>
-        </w:drawing>
-      </w:r>
-    </w:p>
-    <w:p>
-      <w:pPr>
-        <w:jc w:val="both"/>
-      </w:pPr>
-      <w:r>
-        <w:rPr>
-          <w:noProof/>
-        </w:rPr>
-        <w:drawing>
-          <wp:inline distT="0" distB="0" distL="0" distR="0" wp14:anchorId="5F873907" wp14:editId="61A3BDD9">
-            <wp:extent cx="6294665" cy="2743438"/>
-            <wp:effectExtent l="0" t="0" r="0" b="0"/>
-            <wp:docPr id="2" name="Picture 2"/>
-            <wp:cNvGraphicFramePr>
-              <a:graphicFrameLocks xmlns:a="http://schemas.openxmlformats.org/drawingml/2006/main" noChangeAspect="1"/>
-            </wp:cNvGraphicFramePr>
-            <a:graphic xmlns:a="http://schemas.openxmlformats.org/drawingml/2006/main">
-              <a:graphicData uri="http://schemas.openxmlformats.org/drawingml/2006/picture">
-                <pic:pic xmlns:pic="http://schemas.openxmlformats.org/drawingml/2006/picture">
-                  <pic:nvPicPr>
-                    <pic:cNvPr id="1" name=""/>
-                    <pic:cNvPicPr/>
-                  </pic:nvPicPr>
-                  <pic:blipFill>
-                    <a:blip r:embed="rId16"/>
-                    <a:stretch>
-                      <a:fillRect/>
-                    </a:stretch>
-                  </pic:blipFill>
-                  <pic:spPr>
-                    <a:xfrm>
-                      <a:off x="0" y="0"/>
-                      <a:ext cx="6294665" cy="2743438"/>
-                    </a:xfrm>
-                    <a:prstGeom prst="rect">
-                      <a:avLst/>
-                    </a:prstGeom>
-                  </pic:spPr>
-                </pic:pic>
-              </a:graphicData>
-            </a:graphic>
-          </wp:inline>
-        </w:drawing>
-      </w:r>
-    </w:p>
-    <w:p>
-      <w:pPr>
-        <w:jc w:val="both"/>
-      </w:pPr>
-      <w:r>
-        <w:rPr>
-          <w:noProof/>
-        </w:rPr>
-        <w:lastRenderedPageBreak/>
-        <w:drawing>
-          <wp:inline distT="0" distB="0" distL="0" distR="0" wp14:anchorId="1F8E3EE2" wp14:editId="2F0F230B">
-            <wp:extent cx="6294665" cy="2743438"/>
-            <wp:effectExtent l="0" t="0" r="0" b="0"/>
-            <wp:docPr id="8" name="Picture 8"/>
-            <wp:cNvGraphicFramePr>
-              <a:graphicFrameLocks xmlns:a="http://schemas.openxmlformats.org/drawingml/2006/main" noChangeAspect="1"/>
-            </wp:cNvGraphicFramePr>
-            <a:graphic xmlns:a="http://schemas.openxmlformats.org/drawingml/2006/main">
-              <a:graphicData uri="http://schemas.openxmlformats.org/drawingml/2006/picture">
-                <pic:pic xmlns:pic="http://schemas.openxmlformats.org/drawingml/2006/picture">
-                  <pic:nvPicPr>
-                    <pic:cNvPr id="1" name=""/>
-                    <pic:cNvPicPr/>
-                  </pic:nvPicPr>
-                  <pic:blipFill>
-                    <a:blip r:embed="rId17"/>
-                    <a:stretch>
-                      <a:fillRect/>
-                    </a:stretch>
-                  </pic:blipFill>
-                  <pic:spPr>
-                    <a:xfrm>
-                      <a:off x="0" y="0"/>
-                      <a:ext cx="6294665" cy="2743438"/>
-                    </a:xfrm>
-                    <a:prstGeom prst="rect">
-                      <a:avLst/>
-                    </a:prstGeom>
-                  </pic:spPr>
-                </pic:pic>
-              </a:graphicData>
-            </a:graphic>
-          </wp:inline>
-        </w:drawing>
-      </w:r>
-    </w:p>
-    <w:p>
-      <w:pPr>
-        <w:jc w:val="both"/>
-      </w:pPr>
-      <w:r>
-        <w:rPr>
-          <w:noProof/>
-        </w:rPr>
-        <w:drawing>
-          <wp:inline distT="0" distB="0" distL="0" distR="0" wp14:anchorId="4613D085" wp14:editId="01335563">
-            <wp:extent cx="6294665" cy="2743438"/>
-            <wp:effectExtent l="0" t="0" r="0" b="0"/>
-            <wp:docPr id="17" name="Picture 17"/>
-            <wp:cNvGraphicFramePr>
-              <a:graphicFrameLocks xmlns:a="http://schemas.openxmlformats.org/drawingml/2006/main" noChangeAspect="1"/>
-            </wp:cNvGraphicFramePr>
-            <a:graphic xmlns:a="http://schemas.openxmlformats.org/drawingml/2006/main">
-              <a:graphicData uri="http://schemas.openxmlformats.org/drawingml/2006/picture">
-                <pic:pic xmlns:pic="http://schemas.openxmlformats.org/drawingml/2006/picture">
-                  <pic:nvPicPr>
-                    <pic:cNvPr id="1" name=""/>
-                    <pic:cNvPicPr/>
-                  </pic:nvPicPr>
-                  <pic:blipFill>
-                    <a:blip r:embed="rId18"/>
-                    <a:stretch>
-                      <a:fillRect/>
-                    </a:stretch>
-                  </pic:blipFill>
-                  <pic:spPr>
-                    <a:xfrm>
-                      <a:off x="0" y="0"/>
-                      <a:ext cx="6294665" cy="2743438"/>
-                    </a:xfrm>
-                    <a:prstGeom prst="rect">
-                      <a:avLst/>
-                    </a:prstGeom>
-                  </pic:spPr>
-                </pic:pic>
-              </a:graphicData>
-            </a:graphic>
-          </wp:inline>
-        </w:drawing>
-      </w:r>
-    </w:p>
-    <w:p>
-      <w:pPr>
-        <w:jc w:val="both"/>
-      </w:pPr>
-      <w:r>
-        <w:rPr>
-          <w:noProof/>
-        </w:rPr>
-        <w:lastRenderedPageBreak/>
-        <w:drawing>
-          <wp:inline distT="0" distB="0" distL="0" distR="0" wp14:anchorId="3A545F83" wp14:editId="51E0EEC5">
-            <wp:extent cx="6294665" cy="2743438"/>
-            <wp:effectExtent l="0" t="0" r="0" b="0"/>
-            <wp:docPr id="11" name="Picture 11"/>
-            <wp:cNvGraphicFramePr>
-              <a:graphicFrameLocks xmlns:a="http://schemas.openxmlformats.org/drawingml/2006/main" noChangeAspect="1"/>
-            </wp:cNvGraphicFramePr>
-            <a:graphic xmlns:a="http://schemas.openxmlformats.org/drawingml/2006/main">
-              <a:graphicData uri="http://schemas.openxmlformats.org/drawingml/2006/picture">
-                <pic:pic xmlns:pic="http://schemas.openxmlformats.org/drawingml/2006/picture">
-                  <pic:nvPicPr>
-                    <pic:cNvPr id="1" name=""/>
-                    <pic:cNvPicPr/>
-                  </pic:nvPicPr>
-                  <pic:blipFill>
-                    <a:blip r:embed="rId19"/>
-                    <a:stretch>
-                      <a:fillRect/>
-                    </a:stretch>
-                  </pic:blipFill>
-                  <pic:spPr>
-                    <a:xfrm>
-                      <a:off x="0" y="0"/>
-                      <a:ext cx="6294665" cy="2743438"/>
-                    </a:xfrm>
-                    <a:prstGeom prst="rect">
-                      <a:avLst/>
-                    </a:prstGeom>
-                  </pic:spPr>
-                </pic:pic>
-              </a:graphicData>
-            </a:graphic>
-          </wp:inline>
-        </w:drawing>
-      </w:r>
-    </w:p>
-    <w:p>
-      <w:pPr>
-        <w:jc w:val="both"/>
-      </w:pPr>
-    </w:p>
-    <w:p>
-      <w:pPr>
-        <w:jc w:val="both"/>
-      </w:pPr>
-    </w:p>
-    <w:p>
-      <w:pPr>
-        <w:jc w:val="both"/>
-      </w:pPr>
-    </w:p>
-    <w:p>
-      <w:pPr>
-        <w:jc w:val="both"/>
-      </w:pPr>
-    </w:p>
-    <w:p>
-      <w:pPr>
-        <w:jc w:val="both"/>
-      </w:pPr>
-    </w:p>
-    <w:p>
-      <w:pPr>
-        <w:jc w:val="both"/>
-      </w:pPr>
-      <w:r>
-        <w:rPr>
-          <w:noProof/>
-        </w:rPr>
-        <w:drawing>
-          <wp:inline distT="0" distB="0" distL="0" distR="0" wp14:anchorId="0DD905C2" wp14:editId="59BE8E56">
-            <wp:extent cx="6294665" cy="2743438"/>
-            <wp:effectExtent l="0" t="0" r="0" b="0"/>
-            <wp:docPr id="18" name="Picture 18"/>
-            <wp:cNvGraphicFramePr>
-              <a:graphicFrameLocks xmlns:a="http://schemas.openxmlformats.org/drawingml/2006/main" noChangeAspect="1"/>
-            </wp:cNvGraphicFramePr>
-            <a:graphic xmlns:a="http://schemas.openxmlformats.org/drawingml/2006/main">
-              <a:graphicData uri="http://schemas.openxmlformats.org/drawingml/2006/picture">
-                <pic:pic xmlns:pic="http://schemas.openxmlformats.org/drawingml/2006/picture">
-                  <pic:nvPicPr>
-                    <pic:cNvPr id="1" name=""/>
-                    <pic:cNvPicPr/>
-                  </pic:nvPicPr>
-                  <pic:blipFill>
-                    <a:blip r:embed="rId20"/>
-                    <a:stretch>
-                      <a:fillRect/>
-                    </a:stretch>
-                  </pic:blipFill>
-                  <pic:spPr>
-                    <a:xfrm>
-                      <a:off x="0" y="0"/>
-                      <a:ext cx="6294665" cy="2743438"/>
-                    </a:xfrm>
-                    <a:prstGeom prst="rect">
-                      <a:avLst/>
-                    </a:prstGeom>
-                  </pic:spPr>
-                </pic:pic>
-              </a:graphicData>
-            </a:graphic>
-          </wp:inline>
-        </w:drawing>
-      </w:r>
+    </w:p>
+    <w:p>
+      <w:pPr>
+        <w:jc w:val="both"/>
+      </w:pPr>
+    </w:p>
+    <w:p>
+      <w:pPr>
+        <w:jc w:val="both"/>
+      </w:pPr>
+    </w:p>
+    <w:p>
+      <w:pPr>
+        <w:jc w:val="both"/>
+      </w:pPr>
+    </w:p>
+    <w:p>
+      <w:pPr>
+        <w:jc w:val="both"/>
+      </w:pPr>
+    </w:p>
+    <w:p>
+      <w:pPr>
+        <w:jc w:val="both"/>
+      </w:pPr>
+    </w:p>
+    <w:p>
+      <w:pPr>
+        <w:jc w:val="both"/>
+      </w:pPr>
+    </w:p>
+    <w:p>
+      <w:pPr>
+        <w:jc w:val="both"/>
+      </w:pPr>
+    </w:p>
+    <w:p>
+      <w:pPr>
+        <w:jc w:val="both"/>
+      </w:pPr>
+    </w:p>
+    <w:p>
+      <w:pPr>
+        <w:jc w:val="both"/>
+      </w:pPr>
+    </w:p>
+    <w:p>
+      <w:pPr>
+        <w:jc w:val="both"/>
+      </w:pPr>
+    </w:p>
+    <w:p>
+      <w:pPr>
+        <w:jc w:val="both"/>
+      </w:pPr>
     </w:p>
     <w:p>
       <w:pPr>
@@ -3608,7 +3235,6 @@
           <w:rStyle w:val="Heading2Char"/>
           <w:color w:val="1481AB" w:themeColor="accent1" w:themeShade="BF"/>
         </w:rPr>
-        <w:lastRenderedPageBreak/>
         <w:t>Summary:</w:t>
       </w:r>
       <w:r>
@@ -4081,7 +3707,7 @@
         </w:rPr>
         <w:t xml:space="preserve"> </w:t>
       </w:r>
-      <w:hyperlink r:id="rId21" w:anchor="!/vizhome/AnalysisofaSupermarketChain/Final?publish=yes" w:history="1">
+      <w:hyperlink r:id="rId12" w:anchor="!/vizhome/AnalysisofaSupermarketChain/Final?publish=yes" w:history="1">
         <w:r>
           <w:rPr>
             <w:rStyle w:val="Hyperlink"/>
@@ -4143,7 +3769,7 @@
         </w:rPr>
         <w:t xml:space="preserve">  </w:t>
       </w:r>
-      <w:hyperlink r:id="rId22" w:history="1">
+      <w:hyperlink r:id="rId13" w:history="1">
         <w:r>
           <w:rPr>
             <w:rStyle w:val="Hyperlink"/>
@@ -6400,7 +6026,7 @@
 </file>
 
 <file path=customXml/itemProps1.xml><?xml version="1.0" encoding="utf-8"?>
-<ds:datastoreItem xmlns:ds="http://schemas.openxmlformats.org/officeDocument/2006/customXml" ds:itemID="{6C05026C-B5F9-4D91-A43B-04DDB8EAF037}">
+<ds:datastoreItem xmlns:ds="http://schemas.openxmlformats.org/officeDocument/2006/customXml" ds:itemID="{8689EF56-BD81-4B59-894E-F54A3462F327}">
   <ds:schemaRefs>
     <ds:schemaRef ds:uri="http://schemas.openxmlformats.org/officeDocument/2006/bibliography"/>
   </ds:schemaRefs>

</xml_diff>